<commit_message>
Xtall and power spply trassed
</commit_message>
<xml_diff>
--- a/Список компонентов.docx
+++ b/Список компонентов.docx
@@ -1,6 +1,6 @@
 
 <file path=word/document.xml><?xml version="1.0" encoding="utf-8"?>
-<w:document xmlns:wpc="http://schemas.microsoft.com/office/word/2010/wordprocessingCanvas" xmlns:cx="http://schemas.microsoft.com/office/drawing/2014/chartex" xmlns:cx1="http://schemas.microsoft.com/office/drawing/2015/9/8/chartex" xmlns:cx2="http://schemas.microsoft.com/office/drawing/2015/10/21/chartex" xmlns:cx3="http://schemas.microsoft.com/office/drawing/2016/5/9/chartex" xmlns:cx4="http://schemas.microsoft.com/office/drawing/2016/5/10/chartex" xmlns:cx5="http://schemas.microsoft.com/office/drawing/2016/5/11/chartex" xmlns:cx6="http://schemas.microsoft.com/office/drawing/2016/5/12/chartex" xmlns:cx7="http://schemas.microsoft.com/office/drawing/2016/5/13/chartex" xmlns:cx8="http://schemas.microsoft.com/office/drawing/2016/5/14/chartex" xmlns:mc="http://schemas.openxmlformats.org/markup-compatibility/2006" xmlns:aink="http://schemas.microsoft.com/office/drawing/2016/ink" xmlns:am3d="http://schemas.microsoft.com/office/drawing/2017/model3d" xmlns:o="urn:schemas-microsoft-com:office:office" xmlns:oel="http://schemas.microsoft.com/office/2019/extlst" xmlns:r="http://schemas.openxmlformats.org/officeDocument/2006/relationships" xmlns:m="http://schemas.openxmlformats.org/officeDocument/2006/math" xmlns:v="urn:schemas-microsoft-com:vml" xmlns:wp14="http://schemas.microsoft.com/office/word/2010/wordprocessingDrawing" xmlns:wp="http://schemas.openxmlformats.org/drawingml/2006/wordprocessingDrawing" xmlns:w10="urn:schemas-microsoft-com:office:word" xmlns:w="http://schemas.openxmlformats.org/wordprocessingml/2006/main" xmlns:w14="http://schemas.microsoft.com/office/word/2010/wordml" xmlns:w15="http://schemas.microsoft.com/office/word/2012/wordml" xmlns:w16cex="http://schemas.microsoft.com/office/word/2018/wordml/cex" xmlns:w16cid="http://schemas.microsoft.com/office/word/2016/wordml/cid" xmlns:w16="http://schemas.microsoft.com/office/word/2018/wordml" xmlns:w16sdtdh="http://schemas.microsoft.com/office/word/2020/wordml/sdtdatahash" xmlns:w16se="http://schemas.microsoft.com/office/word/2015/wordml/symex" xmlns:wpg="http://schemas.microsoft.com/office/word/2010/wordprocessingGroup" xmlns:wpi="http://schemas.microsoft.com/office/word/2010/wordprocessingInk" xmlns:wne="http://schemas.microsoft.com/office/word/2006/wordml" xmlns:wps="http://schemas.microsoft.com/office/word/2010/wordprocessingShape" mc:Ignorable="w14 w15 w16se w16cid w16 w16cex w16sdtdh wp14">
+<w:document xmlns:wpc="http://schemas.microsoft.com/office/word/2010/wordprocessingCanvas" xmlns:cx="http://schemas.microsoft.com/office/drawing/2014/chartex" xmlns:mc="http://schemas.openxmlformats.org/markup-compatibility/2006" xmlns:o="urn:schemas-microsoft-com:office:office" xmlns:r="http://schemas.openxmlformats.org/officeDocument/2006/relationships" xmlns:m="http://schemas.openxmlformats.org/officeDocument/2006/math" xmlns:v="urn:schemas-microsoft-com:vml" xmlns:wp14="http://schemas.microsoft.com/office/word/2010/wordprocessingDrawing" xmlns:wp="http://schemas.openxmlformats.org/drawingml/2006/wordprocessingDrawing" xmlns:w10="urn:schemas-microsoft-com:office:word" xmlns:w="http://schemas.openxmlformats.org/wordprocessingml/2006/main" xmlns:w14="http://schemas.microsoft.com/office/word/2010/wordml" xmlns:w15="http://schemas.microsoft.com/office/word/2012/wordml" xmlns:w16se="http://schemas.microsoft.com/office/word/2015/wordml/symex" xmlns:wpg="http://schemas.microsoft.com/office/word/2010/wordprocessingGroup" xmlns:wpi="http://schemas.microsoft.com/office/word/2010/wordprocessingInk" xmlns:wne="http://schemas.microsoft.com/office/word/2006/wordml" xmlns:wps="http://schemas.microsoft.com/office/word/2010/wordprocessingShape" mc:Ignorable="w14 w15 w16se wp14">
   <w:body>
     <w:p>
       <w:pPr>
@@ -156,12 +156,14 @@
                 <w:lang w:val="en-US"/>
               </w:rPr>
             </w:pPr>
+            <w:proofErr w:type="spellStart"/>
             <w:r>
               <w:rPr>
                 <w:lang w:val="en-US"/>
               </w:rPr>
               <w:t>OpAmp</w:t>
             </w:r>
+            <w:proofErr w:type="spellEnd"/>
           </w:p>
         </w:tc>
         <w:tc>
@@ -413,12 +415,12 @@
             <w:tcW w:w="3588" w:type="dxa"/>
           </w:tcPr>
           <w:p>
-            <w:hyperlink r:id="rId12" w:history="1">
+            <w:hyperlink r:id="rId12" w:tgtFrame="_blank" w:history="1">
               <w:r>
                 <w:rPr>
                   <w:rStyle w:val="a4"/>
                 </w:rPr>
-                <w:t>YONGYUTAI SI2302</w:t>
+                <w:t>BSS123LT1G</w:t>
               </w:r>
             </w:hyperlink>
           </w:p>
@@ -457,12 +459,14 @@
               </w:rPr>
               <w:t xml:space="preserve"> </w:t>
             </w:r>
+            <w:proofErr w:type="spellStart"/>
             <w:r>
               <w:rPr>
                 <w:lang w:val="en-US"/>
               </w:rPr>
               <w:t>Schottky</w:t>
             </w:r>
+            <w:proofErr w:type="spellEnd"/>
           </w:p>
         </w:tc>
         <w:tc>
@@ -570,6 +574,8 @@
           <w:lang w:val="en-US"/>
         </w:rPr>
       </w:pPr>
+      <w:bookmarkStart w:id="0" w:name="_GoBack"/>
+      <w:bookmarkEnd w:id="0"/>
     </w:p>
     <w:p>
       <w:pPr>
@@ -597,10 +603,10 @@
         <w:tblLook w:val="04A0" w:firstRow="1" w:lastRow="0" w:firstColumn="1" w:lastColumn="0" w:noHBand="0" w:noVBand="1"/>
       </w:tblPr>
       <w:tblGrid>
-        <w:gridCol w:w="1973"/>
-        <w:gridCol w:w="1878"/>
-        <w:gridCol w:w="1722"/>
-        <w:gridCol w:w="2096"/>
+        <w:gridCol w:w="433"/>
+        <w:gridCol w:w="390"/>
+        <w:gridCol w:w="320"/>
+        <w:gridCol w:w="8202"/>
       </w:tblGrid>
       <w:tr>
         <w:tc>
@@ -1152,6 +1158,7 @@
               <w:rPr>
                 <w:lang w:val="en-US"/>
               </w:rPr>
+              <w:lastRenderedPageBreak/>
               <w:t>10K</w:t>
             </w:r>
           </w:p>
@@ -1989,15 +1996,15 @@
         <w:tblLook w:val="04A0" w:firstRow="1" w:lastRow="0" w:firstColumn="1" w:lastColumn="0" w:noHBand="0" w:noVBand="1"/>
       </w:tblPr>
       <w:tblGrid>
-        <w:gridCol w:w="1845"/>
-        <w:gridCol w:w="1778"/>
-        <w:gridCol w:w="1670"/>
-        <w:gridCol w:w="2516"/>
+        <w:gridCol w:w="433"/>
+        <w:gridCol w:w="390"/>
+        <w:gridCol w:w="320"/>
+        <w:gridCol w:w="8202"/>
       </w:tblGrid>
       <w:tr>
         <w:tc>
           <w:tcPr>
-            <w:tcW w:w="1845" w:type="dxa"/>
+            <w:tcW w:w="433" w:type="dxa"/>
           </w:tcPr>
           <w:p>
             <w:pPr>
@@ -2012,7 +2019,7 @@
         </w:tc>
         <w:tc>
           <w:tcPr>
-            <w:tcW w:w="1778" w:type="dxa"/>
+            <w:tcW w:w="390" w:type="dxa"/>
           </w:tcPr>
           <w:p>
             <w:pPr>
@@ -2027,7 +2034,7 @@
         </w:tc>
         <w:tc>
           <w:tcPr>
-            <w:tcW w:w="1670" w:type="dxa"/>
+            <w:tcW w:w="1157" w:type="dxa"/>
           </w:tcPr>
           <w:p>
             <w:pPr>
@@ -2042,75 +2049,91 @@
         </w:tc>
         <w:tc>
           <w:tcPr>
-            <w:tcW w:w="2516" w:type="dxa"/>
-          </w:tcPr>
-          <w:p>
-            <w:pPr>
-              <w:rPr>
-                <w:lang w:val="en-US"/>
-              </w:rPr>
-            </w:pPr>
-          </w:p>
-        </w:tc>
-      </w:tr>
-      <w:tr>
-        <w:tc>
-          <w:tcPr>
-            <w:tcW w:w="1845" w:type="dxa"/>
-          </w:tcPr>
-          <w:p>
-            <w:pPr>
-              <w:rPr>
-                <w:lang w:val="en-US"/>
-              </w:rPr>
-            </w:pPr>
-            <w:r>
-              <w:rPr>
-                <w:lang w:val="en-US"/>
-              </w:rPr>
-              <w:t>680p</w:t>
-            </w:r>
-          </w:p>
-        </w:tc>
-        <w:tc>
-          <w:tcPr>
-            <w:tcW w:w="1778" w:type="dxa"/>
-          </w:tcPr>
-          <w:p>
-            <w:pPr>
-              <w:rPr>
-                <w:lang w:val="en-US"/>
-              </w:rPr>
-            </w:pPr>
-            <w:r>
-              <w:rPr>
-                <w:lang w:val="en-US"/>
-              </w:rPr>
-              <w:t>0603</w:t>
-            </w:r>
-          </w:p>
-        </w:tc>
-        <w:tc>
-          <w:tcPr>
-            <w:tcW w:w="1670" w:type="dxa"/>
-          </w:tcPr>
-          <w:p>
-            <w:pPr>
-              <w:rPr>
-                <w:lang w:val="en-US"/>
-              </w:rPr>
-            </w:pPr>
-            <w:r>
-              <w:rPr>
-                <w:lang w:val="en-US"/>
-              </w:rPr>
+            <w:tcW w:w="7365" w:type="dxa"/>
+          </w:tcPr>
+          <w:p>
+            <w:pPr>
+              <w:rPr>
+                <w:lang w:val="en-US"/>
+              </w:rPr>
+            </w:pPr>
+          </w:p>
+        </w:tc>
+      </w:tr>
+      <w:tr>
+        <w:tc>
+          <w:tcPr>
+            <w:tcW w:w="433" w:type="dxa"/>
+          </w:tcPr>
+          <w:p>
+            <w:pPr>
+              <w:rPr>
+                <w:lang w:val="en-US"/>
+              </w:rPr>
+            </w:pPr>
+            <w:r>
+              <w:rPr>
+                <w:lang w:val="en-US"/>
+              </w:rPr>
+              <w:t>68</w:t>
+            </w:r>
+            <w:r>
+              <w:rPr>
+                <w:lang w:val="en-US"/>
+              </w:rPr>
+              <w:lastRenderedPageBreak/>
+              <w:t>0p</w:t>
+            </w:r>
+          </w:p>
+        </w:tc>
+        <w:tc>
+          <w:tcPr>
+            <w:tcW w:w="390" w:type="dxa"/>
+          </w:tcPr>
+          <w:p>
+            <w:pPr>
+              <w:rPr>
+                <w:lang w:val="en-US"/>
+              </w:rPr>
+            </w:pPr>
+            <w:r>
+              <w:rPr>
+                <w:lang w:val="en-US"/>
+              </w:rPr>
+              <w:lastRenderedPageBreak/>
+              <w:t>06</w:t>
+            </w:r>
+            <w:r>
+              <w:rPr>
+                <w:lang w:val="en-US"/>
+              </w:rPr>
+              <w:lastRenderedPageBreak/>
+              <w:t>03</w:t>
+            </w:r>
+          </w:p>
+        </w:tc>
+        <w:tc>
+          <w:tcPr>
+            <w:tcW w:w="1157" w:type="dxa"/>
+          </w:tcPr>
+          <w:p>
+            <w:pPr>
+              <w:rPr>
+                <w:lang w:val="en-US"/>
+              </w:rPr>
+            </w:pPr>
+            <w:r>
+              <w:rPr>
+                <w:lang w:val="en-US"/>
+              </w:rPr>
+              <w:lastRenderedPageBreak/>
               <w:t>1</w:t>
             </w:r>
           </w:p>
         </w:tc>
         <w:tc>
           <w:tcPr>
-            <w:tcW w:w="2516" w:type="dxa"/>
+            <w:tcW w:w="7365" w:type="dxa"/>
           </w:tcPr>
           <w:p>
             <w:pPr>
@@ -2138,25 +2161,26 @@
       <w:tr>
         <w:tc>
           <w:tcPr>
-            <w:tcW w:w="1845" w:type="dxa"/>
-          </w:tcPr>
-          <w:p>
-            <w:pPr>
-              <w:rPr>
-                <w:lang w:val="en-US"/>
-              </w:rPr>
-            </w:pPr>
-            <w:r>
-              <w:rPr>
-                <w:lang w:val="en-US"/>
-              </w:rPr>
+            <w:tcW w:w="433" w:type="dxa"/>
+          </w:tcPr>
+          <w:p>
+            <w:pPr>
+              <w:rPr>
+                <w:lang w:val="en-US"/>
+              </w:rPr>
+            </w:pPr>
+            <w:r>
+              <w:rPr>
+                <w:lang w:val="en-US"/>
+              </w:rPr>
+              <w:lastRenderedPageBreak/>
               <w:t>68n</w:t>
             </w:r>
           </w:p>
         </w:tc>
         <w:tc>
           <w:tcPr>
-            <w:tcW w:w="1778" w:type="dxa"/>
+            <w:tcW w:w="390" w:type="dxa"/>
           </w:tcPr>
           <w:p>
             <w:pPr>
@@ -2174,7 +2198,7 @@
         </w:tc>
         <w:tc>
           <w:tcPr>
-            <w:tcW w:w="1670" w:type="dxa"/>
+            <w:tcW w:w="1157" w:type="dxa"/>
           </w:tcPr>
           <w:p>
             <w:pPr>
@@ -2192,7 +2216,7 @@
         </w:tc>
         <w:tc>
           <w:tcPr>
-            <w:tcW w:w="2516" w:type="dxa"/>
+            <w:tcW w:w="7365" w:type="dxa"/>
           </w:tcPr>
           <w:p>
             <w:pPr>
@@ -2220,7 +2244,7 @@
       <w:tr>
         <w:tc>
           <w:tcPr>
-            <w:tcW w:w="1845" w:type="dxa"/>
+            <w:tcW w:w="433" w:type="dxa"/>
           </w:tcPr>
           <w:p>
             <w:pPr>
@@ -2238,7 +2262,7 @@
         </w:tc>
         <w:tc>
           <w:tcPr>
-            <w:tcW w:w="1778" w:type="dxa"/>
+            <w:tcW w:w="390" w:type="dxa"/>
           </w:tcPr>
           <w:p>
             <w:pPr>
@@ -2256,7 +2280,7 @@
         </w:tc>
         <w:tc>
           <w:tcPr>
-            <w:tcW w:w="1670" w:type="dxa"/>
+            <w:tcW w:w="1157" w:type="dxa"/>
           </w:tcPr>
           <w:p>
             <w:pPr>
@@ -2274,7 +2298,7 @@
         </w:tc>
         <w:tc>
           <w:tcPr>
-            <w:tcW w:w="2516" w:type="dxa"/>
+            <w:tcW w:w="7365" w:type="dxa"/>
           </w:tcPr>
           <w:p>
             <w:pPr>
@@ -2302,7 +2326,7 @@
       <w:tr>
         <w:tc>
           <w:tcPr>
-            <w:tcW w:w="1845" w:type="dxa"/>
+            <w:tcW w:w="433" w:type="dxa"/>
           </w:tcPr>
           <w:p>
             <w:pPr>
@@ -2320,7 +2344,7 @@
         </w:tc>
         <w:tc>
           <w:tcPr>
-            <w:tcW w:w="1778" w:type="dxa"/>
+            <w:tcW w:w="390" w:type="dxa"/>
           </w:tcPr>
           <w:p>
             <w:pPr>
@@ -2338,7 +2362,7 @@
         </w:tc>
         <w:tc>
           <w:tcPr>
-            <w:tcW w:w="1670" w:type="dxa"/>
+            <w:tcW w:w="1157" w:type="dxa"/>
           </w:tcPr>
           <w:p>
             <w:pPr>
@@ -2356,7 +2380,7 @@
         </w:tc>
         <w:tc>
           <w:tcPr>
-            <w:tcW w:w="2516" w:type="dxa"/>
+            <w:tcW w:w="7365" w:type="dxa"/>
           </w:tcPr>
           <w:p>
             <w:pPr>
@@ -2384,7 +2408,7 @@
       <w:tr>
         <w:tc>
           <w:tcPr>
-            <w:tcW w:w="1845" w:type="dxa"/>
+            <w:tcW w:w="433" w:type="dxa"/>
           </w:tcPr>
           <w:p>
             <w:pPr>
@@ -2402,7 +2426,7 @@
         </w:tc>
         <w:tc>
           <w:tcPr>
-            <w:tcW w:w="1778" w:type="dxa"/>
+            <w:tcW w:w="390" w:type="dxa"/>
           </w:tcPr>
           <w:p>
             <w:pPr>
@@ -2420,7 +2444,7 @@
         </w:tc>
         <w:tc>
           <w:tcPr>
-            <w:tcW w:w="1670" w:type="dxa"/>
+            <w:tcW w:w="1157" w:type="dxa"/>
           </w:tcPr>
           <w:p>
             <w:pPr>
@@ -2438,7 +2462,7 @@
         </w:tc>
         <w:tc>
           <w:tcPr>
-            <w:tcW w:w="2516" w:type="dxa"/>
+            <w:tcW w:w="7365" w:type="dxa"/>
           </w:tcPr>
           <w:p>
             <w:pPr>
@@ -2466,7 +2490,7 @@
       <w:tr>
         <w:tc>
           <w:tcPr>
-            <w:tcW w:w="1845" w:type="dxa"/>
+            <w:tcW w:w="433" w:type="dxa"/>
           </w:tcPr>
           <w:p>
             <w:pPr>
@@ -2484,7 +2508,7 @@
         </w:tc>
         <w:tc>
           <w:tcPr>
-            <w:tcW w:w="1778" w:type="dxa"/>
+            <w:tcW w:w="390" w:type="dxa"/>
           </w:tcPr>
           <w:p>
             <w:pPr>
@@ -2502,7 +2526,7 @@
         </w:tc>
         <w:tc>
           <w:tcPr>
-            <w:tcW w:w="1670" w:type="dxa"/>
+            <w:tcW w:w="1157" w:type="dxa"/>
           </w:tcPr>
           <w:p>
             <w:pPr>
@@ -2520,7 +2544,7 @@
         </w:tc>
         <w:tc>
           <w:tcPr>
-            <w:tcW w:w="2516" w:type="dxa"/>
+            <w:tcW w:w="7365" w:type="dxa"/>
           </w:tcPr>
           <w:p>
             <w:pPr>
@@ -2548,7 +2572,7 @@
       <w:tr>
         <w:tc>
           <w:tcPr>
-            <w:tcW w:w="1845" w:type="dxa"/>
+            <w:tcW w:w="433" w:type="dxa"/>
           </w:tcPr>
           <w:p>
             <w:pPr>
@@ -2566,7 +2590,7 @@
         </w:tc>
         <w:tc>
           <w:tcPr>
-            <w:tcW w:w="1778" w:type="dxa"/>
+            <w:tcW w:w="390" w:type="dxa"/>
           </w:tcPr>
           <w:p>
             <w:pPr>
@@ -2584,7 +2608,7 @@
         </w:tc>
         <w:tc>
           <w:tcPr>
-            <w:tcW w:w="1670" w:type="dxa"/>
+            <w:tcW w:w="1157" w:type="dxa"/>
           </w:tcPr>
           <w:p>
             <w:pPr>
@@ -2602,7 +2626,7 @@
         </w:tc>
         <w:tc>
           <w:tcPr>
-            <w:tcW w:w="2516" w:type="dxa"/>
+            <w:tcW w:w="7365" w:type="dxa"/>
           </w:tcPr>
           <w:p>
             <w:pPr>
@@ -2630,7 +2654,7 @@
       <w:tr>
         <w:tc>
           <w:tcPr>
-            <w:tcW w:w="1845" w:type="dxa"/>
+            <w:tcW w:w="433" w:type="dxa"/>
           </w:tcPr>
           <w:p>
             <w:pPr>
@@ -2660,7 +2684,7 @@
         </w:tc>
         <w:tc>
           <w:tcPr>
-            <w:tcW w:w="1778" w:type="dxa"/>
+            <w:tcW w:w="390" w:type="dxa"/>
           </w:tcPr>
           <w:p>
             <w:pPr>
@@ -2678,7 +2702,7 @@
         </w:tc>
         <w:tc>
           <w:tcPr>
-            <w:tcW w:w="1670" w:type="dxa"/>
+            <w:tcW w:w="1157" w:type="dxa"/>
           </w:tcPr>
           <w:p>
             <w:pPr>
@@ -2696,7 +2720,7 @@
         </w:tc>
         <w:tc>
           <w:tcPr>
-            <w:tcW w:w="2516" w:type="dxa"/>
+            <w:tcW w:w="7365" w:type="dxa"/>
           </w:tcPr>
           <w:p>
             <w:hyperlink r:id="rId37" w:tgtFrame="_blank" w:history="1">
@@ -2719,7 +2743,7 @@
       <w:tr>
         <w:tc>
           <w:tcPr>
-            <w:tcW w:w="1845" w:type="dxa"/>
+            <w:tcW w:w="433" w:type="dxa"/>
           </w:tcPr>
           <w:p>
             <w:pPr>
@@ -2737,7 +2761,7 @@
         </w:tc>
         <w:tc>
           <w:tcPr>
-            <w:tcW w:w="1778" w:type="dxa"/>
+            <w:tcW w:w="390" w:type="dxa"/>
           </w:tcPr>
           <w:p>
             <w:pPr>
@@ -2755,7 +2779,7 @@
         </w:tc>
         <w:tc>
           <w:tcPr>
-            <w:tcW w:w="1670" w:type="dxa"/>
+            <w:tcW w:w="1157" w:type="dxa"/>
           </w:tcPr>
           <w:p>
             <w:pPr>
@@ -2773,7 +2797,7 @@
         </w:tc>
         <w:tc>
           <w:tcPr>
-            <w:tcW w:w="2516" w:type="dxa"/>
+            <w:tcW w:w="7365" w:type="dxa"/>
           </w:tcPr>
           <w:p>
             <w:hyperlink r:id="rId38" w:tgtFrame="_blank" w:history="1">
@@ -2796,26 +2820,25 @@
       <w:tr>
         <w:tc>
           <w:tcPr>
-            <w:tcW w:w="1845" w:type="dxa"/>
-          </w:tcPr>
-          <w:p>
-            <w:pPr>
-              <w:rPr>
-                <w:lang w:val="en-US"/>
-              </w:rPr>
-            </w:pPr>
-            <w:r>
-              <w:rPr>
-                <w:lang w:val="en-US"/>
-              </w:rPr>
-              <w:lastRenderedPageBreak/>
+            <w:tcW w:w="433" w:type="dxa"/>
+          </w:tcPr>
+          <w:p>
+            <w:pPr>
+              <w:rPr>
+                <w:lang w:val="en-US"/>
+              </w:rPr>
+            </w:pPr>
+            <w:r>
+              <w:rPr>
+                <w:lang w:val="en-US"/>
+              </w:rPr>
               <w:t>1.5u</w:t>
             </w:r>
           </w:p>
         </w:tc>
         <w:tc>
           <w:tcPr>
-            <w:tcW w:w="1778" w:type="dxa"/>
+            <w:tcW w:w="390" w:type="dxa"/>
           </w:tcPr>
           <w:p>
             <w:pPr>
@@ -2833,7 +2856,7 @@
         </w:tc>
         <w:tc>
           <w:tcPr>
-            <w:tcW w:w="1670" w:type="dxa"/>
+            <w:tcW w:w="1157" w:type="dxa"/>
           </w:tcPr>
           <w:p>
             <w:pPr>
@@ -2851,7 +2874,7 @@
         </w:tc>
         <w:tc>
           <w:tcPr>
-            <w:tcW w:w="2516" w:type="dxa"/>
+            <w:tcW w:w="7365" w:type="dxa"/>
           </w:tcPr>
           <w:p>
             <w:hyperlink r:id="rId39" w:tgtFrame="_blank" w:history="1">
@@ -2874,7 +2897,7 @@
       <w:tr>
         <w:tc>
           <w:tcPr>
-            <w:tcW w:w="1845" w:type="dxa"/>
+            <w:tcW w:w="433" w:type="dxa"/>
           </w:tcPr>
           <w:p>
             <w:pPr>
@@ -2892,7 +2915,7 @@
         </w:tc>
         <w:tc>
           <w:tcPr>
-            <w:tcW w:w="1778" w:type="dxa"/>
+            <w:tcW w:w="390" w:type="dxa"/>
           </w:tcPr>
           <w:p>
             <w:pPr>
@@ -2910,7 +2933,7 @@
         </w:tc>
         <w:tc>
           <w:tcPr>
-            <w:tcW w:w="1670" w:type="dxa"/>
+            <w:tcW w:w="1157" w:type="dxa"/>
           </w:tcPr>
           <w:p>
             <w:pPr>
@@ -2928,7 +2951,7 @@
         </w:tc>
         <w:tc>
           <w:tcPr>
-            <w:tcW w:w="2516" w:type="dxa"/>
+            <w:tcW w:w="7365" w:type="dxa"/>
           </w:tcPr>
           <w:p>
             <w:hyperlink r:id="rId40" w:tgtFrame="_blank" w:history="1">
@@ -2951,7 +2974,7 @@
       <w:tr>
         <w:tc>
           <w:tcPr>
-            <w:tcW w:w="1845" w:type="dxa"/>
+            <w:tcW w:w="433" w:type="dxa"/>
           </w:tcPr>
           <w:p>
             <w:pPr>
@@ -2969,7 +2992,7 @@
         </w:tc>
         <w:tc>
           <w:tcPr>
-            <w:tcW w:w="1778" w:type="dxa"/>
+            <w:tcW w:w="390" w:type="dxa"/>
           </w:tcPr>
           <w:p>
             <w:pPr>
@@ -2987,7 +3010,7 @@
         </w:tc>
         <w:tc>
           <w:tcPr>
-            <w:tcW w:w="1670" w:type="dxa"/>
+            <w:tcW w:w="1157" w:type="dxa"/>
           </w:tcPr>
           <w:p>
             <w:pPr>
@@ -3005,7 +3028,7 @@
         </w:tc>
         <w:tc>
           <w:tcPr>
-            <w:tcW w:w="2516" w:type="dxa"/>
+            <w:tcW w:w="7365" w:type="dxa"/>
           </w:tcPr>
           <w:p>
             <w:hyperlink r:id="rId41" w:tgtFrame="_blank" w:history="1">
@@ -3028,7 +3051,7 @@
       <w:tr>
         <w:tc>
           <w:tcPr>
-            <w:tcW w:w="1845" w:type="dxa"/>
+            <w:tcW w:w="433" w:type="dxa"/>
           </w:tcPr>
           <w:p>
             <w:pPr>
@@ -3046,7 +3069,7 @@
         </w:tc>
         <w:tc>
           <w:tcPr>
-            <w:tcW w:w="1778" w:type="dxa"/>
+            <w:tcW w:w="390" w:type="dxa"/>
           </w:tcPr>
           <w:p>
             <w:pPr>
@@ -3064,7 +3087,7 @@
         </w:tc>
         <w:tc>
           <w:tcPr>
-            <w:tcW w:w="1670" w:type="dxa"/>
+            <w:tcW w:w="1157" w:type="dxa"/>
           </w:tcPr>
           <w:p>
             <w:pPr>
@@ -3082,7 +3105,7 @@
         </w:tc>
         <w:tc>
           <w:tcPr>
-            <w:tcW w:w="2516" w:type="dxa"/>
+            <w:tcW w:w="7365" w:type="dxa"/>
           </w:tcPr>
           <w:p>
             <w:hyperlink r:id="rId42" w:tgtFrame="_blank" w:history="1">
@@ -3104,61 +3127,77 @@
       <w:tr>
         <w:tc>
           <w:tcPr>
-            <w:tcW w:w="1845" w:type="dxa"/>
-          </w:tcPr>
-          <w:p>
-            <w:pPr>
-              <w:rPr>
-                <w:lang w:val="en-US"/>
-              </w:rPr>
-            </w:pPr>
-            <w:r>
-              <w:rPr>
-                <w:lang w:val="en-US"/>
-              </w:rPr>
-              <w:t>470p</w:t>
-            </w:r>
-          </w:p>
-        </w:tc>
-        <w:tc>
-          <w:tcPr>
-            <w:tcW w:w="1778" w:type="dxa"/>
-          </w:tcPr>
-          <w:p>
-            <w:pPr>
-              <w:rPr>
-                <w:lang w:val="en-US"/>
-              </w:rPr>
-            </w:pPr>
-            <w:r>
-              <w:rPr>
-                <w:lang w:val="en-US"/>
-              </w:rPr>
-              <w:t>0402</w:t>
-            </w:r>
-          </w:p>
-        </w:tc>
-        <w:tc>
-          <w:tcPr>
-            <w:tcW w:w="1670" w:type="dxa"/>
-          </w:tcPr>
-          <w:p>
-            <w:pPr>
-              <w:rPr>
-                <w:lang w:val="en-US"/>
-              </w:rPr>
-            </w:pPr>
-            <w:r>
-              <w:rPr>
-                <w:lang w:val="en-US"/>
-              </w:rPr>
+            <w:tcW w:w="433" w:type="dxa"/>
+          </w:tcPr>
+          <w:p>
+            <w:pPr>
+              <w:rPr>
+                <w:lang w:val="en-US"/>
+              </w:rPr>
+            </w:pPr>
+            <w:r>
+              <w:rPr>
+                <w:lang w:val="en-US"/>
+              </w:rPr>
+              <w:t>47</w:t>
+            </w:r>
+            <w:r>
+              <w:rPr>
+                <w:lang w:val="en-US"/>
+              </w:rPr>
+              <w:lastRenderedPageBreak/>
+              <w:t>0p</w:t>
+            </w:r>
+          </w:p>
+        </w:tc>
+        <w:tc>
+          <w:tcPr>
+            <w:tcW w:w="390" w:type="dxa"/>
+          </w:tcPr>
+          <w:p>
+            <w:pPr>
+              <w:rPr>
+                <w:lang w:val="en-US"/>
+              </w:rPr>
+            </w:pPr>
+            <w:r>
+              <w:rPr>
+                <w:lang w:val="en-US"/>
+              </w:rPr>
+              <w:lastRenderedPageBreak/>
+              <w:t>04</w:t>
+            </w:r>
+            <w:r>
+              <w:rPr>
+                <w:lang w:val="en-US"/>
+              </w:rPr>
+              <w:lastRenderedPageBreak/>
+              <w:t>02</w:t>
+            </w:r>
+          </w:p>
+        </w:tc>
+        <w:tc>
+          <w:tcPr>
+            <w:tcW w:w="1157" w:type="dxa"/>
+          </w:tcPr>
+          <w:p>
+            <w:pPr>
+              <w:rPr>
+                <w:lang w:val="en-US"/>
+              </w:rPr>
+            </w:pPr>
+            <w:r>
+              <w:rPr>
+                <w:lang w:val="en-US"/>
+              </w:rPr>
+              <w:lastRenderedPageBreak/>
               <w:t>1</w:t>
             </w:r>
           </w:p>
         </w:tc>
         <w:tc>
           <w:tcPr>
-            <w:tcW w:w="2516" w:type="dxa"/>
+            <w:tcW w:w="7365" w:type="dxa"/>
           </w:tcPr>
           <w:p>
             <w:hyperlink r:id="rId43" w:tgtFrame="_blank" w:history="1">
@@ -3197,7 +3236,7 @@
 </file>
 
 <file path=word/styles.xml><?xml version="1.0" encoding="utf-8"?>
-<w:styles xmlns:mc="http://schemas.openxmlformats.org/markup-compatibility/2006" xmlns:r="http://schemas.openxmlformats.org/officeDocument/2006/relationships" xmlns:w="http://schemas.openxmlformats.org/wordprocessingml/2006/main" xmlns:w14="http://schemas.microsoft.com/office/word/2010/wordml" xmlns:w15="http://schemas.microsoft.com/office/word/2012/wordml" xmlns:w16cex="http://schemas.microsoft.com/office/word/2018/wordml/cex" xmlns:w16cid="http://schemas.microsoft.com/office/word/2016/wordml/cid" xmlns:w16="http://schemas.microsoft.com/office/word/2018/wordml" xmlns:w16sdtdh="http://schemas.microsoft.com/office/word/2020/wordml/sdtdatahash" xmlns:w16se="http://schemas.microsoft.com/office/word/2015/wordml/symex" mc:Ignorable="w14 w15 w16se w16cid w16 w16cex w16sdtdh">
+<w:styles xmlns:mc="http://schemas.openxmlformats.org/markup-compatibility/2006" xmlns:r="http://schemas.openxmlformats.org/officeDocument/2006/relationships" xmlns:w="http://schemas.openxmlformats.org/wordprocessingml/2006/main" xmlns:w14="http://schemas.microsoft.com/office/word/2010/wordml" xmlns:w15="http://schemas.microsoft.com/office/word/2012/wordml" xmlns:w16se="http://schemas.microsoft.com/office/word/2015/wordml/symex" mc:Ignorable="w14 w15 w16se">
   <w:docDefaults>
     <w:rPrDefault>
       <w:rPr>
@@ -3215,7 +3254,7 @@
       </w:pPr>
     </w:pPrDefault>
   </w:docDefaults>
-  <w:latentStyles w:defLockedState="0" w:defUIPriority="99" w:defSemiHidden="0" w:defUnhideWhenUsed="0" w:defQFormat="0" w:count="376">
+  <w:latentStyles w:defLockedState="0" w:defUIPriority="99" w:defSemiHidden="0" w:defUnhideWhenUsed="0" w:defQFormat="0" w:count="371">
     <w:lsdException w:name="Normal" w:uiPriority="0" w:qFormat="1"/>
     <w:lsdException w:name="heading 1" w:uiPriority="9" w:qFormat="1"/>
     <w:lsdException w:name="heading 2" w:semiHidden="1" w:uiPriority="9" w:unhideWhenUsed="1" w:qFormat="1"/>
@@ -3587,11 +3626,6 @@
     <w:lsdException w:name="List Table 5 Dark Accent 6" w:uiPriority="50"/>
     <w:lsdException w:name="List Table 6 Colorful Accent 6" w:uiPriority="51"/>
     <w:lsdException w:name="List Table 7 Colorful Accent 6" w:uiPriority="52"/>
-    <w:lsdException w:name="Mention" w:semiHidden="1" w:unhideWhenUsed="1"/>
-    <w:lsdException w:name="Smart Hyperlink" w:semiHidden="1" w:unhideWhenUsed="1"/>
-    <w:lsdException w:name="Hashtag" w:semiHidden="1" w:unhideWhenUsed="1"/>
-    <w:lsdException w:name="Unresolved Mention" w:semiHidden="1" w:unhideWhenUsed="1"/>
-    <w:lsdException w:name="Smart Link" w:semiHidden="1" w:unhideWhenUsed="1"/>
   </w:latentStyles>
   <w:style w:type="paragraph" w:default="1" w:styleId="a">
     <w:name w:val="Normal"/>
@@ -3654,7 +3688,7 @@
       <w:u w:val="single"/>
     </w:rPr>
   </w:style>
-  <w:style w:type="character" w:styleId="a5">
+  <w:style w:type="character" w:customStyle="1" w:styleId="UnresolvedMention">
     <w:name w:val="Unresolved Mention"/>
     <w:basedOn w:val="a0"/>
     <w:uiPriority w:val="99"/>
@@ -3666,7 +3700,7 @@
       <w:shd w:val="clear" w:color="auto" w:fill="E1DFDD"/>
     </w:rPr>
   </w:style>
-  <w:style w:type="character" w:styleId="a6">
+  <w:style w:type="character" w:styleId="a5">
     <w:name w:val="FollowedHyperlink"/>
     <w:basedOn w:val="a0"/>
     <w:uiPriority w:val="99"/>
@@ -3981,7 +4015,7 @@
 </file>
 
 <file path=customXml/itemProps1.xml><?xml version="1.0" encoding="utf-8"?>
-<ds:datastoreItem xmlns:ds="http://schemas.openxmlformats.org/officeDocument/2006/customXml" ds:itemID="{12616F60-90E9-401D-967C-3FB86E643850}">
+<ds:datastoreItem xmlns:ds="http://schemas.openxmlformats.org/officeDocument/2006/customXml" ds:itemID="{3D8DA9B8-53E7-4401-B986-E5619DC39CB0}">
   <ds:schemaRefs>
     <ds:schemaRef ds:uri="http://schemas.openxmlformats.org/officeDocument/2006/bibliography"/>
   </ds:schemaRefs>

</xml_diff>

<commit_message>
LED Quarzt and uart retrassed
</commit_message>
<xml_diff>
--- a/Список компонентов.docx
+++ b/Список компонентов.docx
@@ -1,6 +1,6 @@
 
 <file path=word/document.xml><?xml version="1.0" encoding="utf-8"?>
-<w:document xmlns:wpc="http://schemas.microsoft.com/office/word/2010/wordprocessingCanvas" xmlns:cx="http://schemas.microsoft.com/office/drawing/2014/chartex" xmlns:mc="http://schemas.openxmlformats.org/markup-compatibility/2006" xmlns:o="urn:schemas-microsoft-com:office:office" xmlns:r="http://schemas.openxmlformats.org/officeDocument/2006/relationships" xmlns:m="http://schemas.openxmlformats.org/officeDocument/2006/math" xmlns:v="urn:schemas-microsoft-com:vml" xmlns:wp14="http://schemas.microsoft.com/office/word/2010/wordprocessingDrawing" xmlns:wp="http://schemas.openxmlformats.org/drawingml/2006/wordprocessingDrawing" xmlns:w10="urn:schemas-microsoft-com:office:word" xmlns:w="http://schemas.openxmlformats.org/wordprocessingml/2006/main" xmlns:w14="http://schemas.microsoft.com/office/word/2010/wordml" xmlns:w15="http://schemas.microsoft.com/office/word/2012/wordml" xmlns:w16se="http://schemas.microsoft.com/office/word/2015/wordml/symex" xmlns:wpg="http://schemas.microsoft.com/office/word/2010/wordprocessingGroup" xmlns:wpi="http://schemas.microsoft.com/office/word/2010/wordprocessingInk" xmlns:wne="http://schemas.microsoft.com/office/word/2006/wordml" xmlns:wps="http://schemas.microsoft.com/office/word/2010/wordprocessingShape" mc:Ignorable="w14 w15 w16se wp14">
+<w:document xmlns:wpc="http://schemas.microsoft.com/office/word/2010/wordprocessingCanvas" xmlns:cx="http://schemas.microsoft.com/office/drawing/2014/chartex" xmlns:cx1="http://schemas.microsoft.com/office/drawing/2015/9/8/chartex" xmlns:cx2="http://schemas.microsoft.com/office/drawing/2015/10/21/chartex" xmlns:cx3="http://schemas.microsoft.com/office/drawing/2016/5/9/chartex" xmlns:cx4="http://schemas.microsoft.com/office/drawing/2016/5/10/chartex" xmlns:cx5="http://schemas.microsoft.com/office/drawing/2016/5/11/chartex" xmlns:cx6="http://schemas.microsoft.com/office/drawing/2016/5/12/chartex" xmlns:cx7="http://schemas.microsoft.com/office/drawing/2016/5/13/chartex" xmlns:cx8="http://schemas.microsoft.com/office/drawing/2016/5/14/chartex" xmlns:mc="http://schemas.openxmlformats.org/markup-compatibility/2006" xmlns:aink="http://schemas.microsoft.com/office/drawing/2016/ink" xmlns:am3d="http://schemas.microsoft.com/office/drawing/2017/model3d" xmlns:o="urn:schemas-microsoft-com:office:office" xmlns:r="http://schemas.openxmlformats.org/officeDocument/2006/relationships" xmlns:m="http://schemas.openxmlformats.org/officeDocument/2006/math" xmlns:v="urn:schemas-microsoft-com:vml" xmlns:wp14="http://schemas.microsoft.com/office/word/2010/wordprocessingDrawing" xmlns:wp="http://schemas.openxmlformats.org/drawingml/2006/wordprocessingDrawing" xmlns:w10="urn:schemas-microsoft-com:office:word" xmlns:w="http://schemas.openxmlformats.org/wordprocessingml/2006/main" xmlns:w14="http://schemas.microsoft.com/office/word/2010/wordml" xmlns:w15="http://schemas.microsoft.com/office/word/2012/wordml" xmlns:w16cex="http://schemas.microsoft.com/office/word/2018/wordml/cex" xmlns:w16cid="http://schemas.microsoft.com/office/word/2016/wordml/cid" xmlns:w16="http://schemas.microsoft.com/office/word/2018/wordml" xmlns:w16sdtdh="http://schemas.microsoft.com/office/word/2020/wordml/sdtdatahash" xmlns:w16se="http://schemas.microsoft.com/office/word/2015/wordml/symex" xmlns:wpg="http://schemas.microsoft.com/office/word/2010/wordprocessingGroup" xmlns:wpi="http://schemas.microsoft.com/office/word/2010/wordprocessingInk" xmlns:wne="http://schemas.microsoft.com/office/word/2006/wordml" xmlns:wps="http://schemas.microsoft.com/office/word/2010/wordprocessingShape" mc:Ignorable="w14 w15 w16se w16cid w16 w16cex w16sdtdh wp14">
   <w:body>
     <w:p>
       <w:pPr>
@@ -190,10 +190,7 @@
       </w:tr>
     </w:tbl>
     <w:p/>
-    <w:p>
-      <w:bookmarkStart w:id="0" w:name="_GoBack"/>
-      <w:bookmarkEnd w:id="0"/>
-    </w:p>
+    <w:p/>
     <w:p>
       <w:pPr>
         <w:rPr>
@@ -328,12 +325,12 @@
             <w:tcW w:w="3588" w:type="dxa"/>
           </w:tcPr>
           <w:p>
-            <w:hyperlink r:id="rId10" w:tgtFrame="_blank" w:history="1">
+            <w:hyperlink r:id="rId10" w:history="1">
               <w:r>
                 <w:rPr>
                   <w:rStyle w:val="a4"/>
                 </w:rPr>
-                <w:t>XL-1615RGBC-RF</w:t>
+                <w:t>UHD1110-FKA-CL1A13r3q1BBQFMF3</w:t>
               </w:r>
             </w:hyperlink>
           </w:p>
@@ -462,14 +459,12 @@
               </w:rPr>
               <w:t xml:space="preserve"> </w:t>
             </w:r>
-            <w:proofErr w:type="spellStart"/>
             <w:r>
               <w:rPr>
                 <w:lang w:val="en-US"/>
               </w:rPr>
               <w:t>Schottky</w:t>
             </w:r>
-            <w:proofErr w:type="spellEnd"/>
           </w:p>
         </w:tc>
         <w:tc>
@@ -604,10 +599,10 @@
         <w:tblLook w:val="04A0" w:firstRow="1" w:lastRow="0" w:firstColumn="1" w:lastColumn="0" w:noHBand="0" w:noVBand="1"/>
       </w:tblPr>
       <w:tblGrid>
-        <w:gridCol w:w="433"/>
-        <w:gridCol w:w="390"/>
-        <w:gridCol w:w="320"/>
-        <w:gridCol w:w="8202"/>
+        <w:gridCol w:w="1973"/>
+        <w:gridCol w:w="1878"/>
+        <w:gridCol w:w="1722"/>
+        <w:gridCol w:w="2096"/>
       </w:tblGrid>
       <w:tr>
         <w:tc>
@@ -1159,7 +1154,6 @@
               <w:rPr>
                 <w:lang w:val="en-US"/>
               </w:rPr>
-              <w:lastRenderedPageBreak/>
               <w:t>10K</w:t>
             </w:r>
           </w:p>
@@ -1997,10 +1991,10 @@
         <w:tblLook w:val="04A0" w:firstRow="1" w:lastRow="0" w:firstColumn="1" w:lastColumn="0" w:noHBand="0" w:noVBand="1"/>
       </w:tblPr>
       <w:tblGrid>
-        <w:gridCol w:w="433"/>
-        <w:gridCol w:w="390"/>
-        <w:gridCol w:w="320"/>
-        <w:gridCol w:w="8202"/>
+        <w:gridCol w:w="1073"/>
+        <w:gridCol w:w="902"/>
+        <w:gridCol w:w="1043"/>
+        <w:gridCol w:w="6327"/>
       </w:tblGrid>
       <w:tr>
         <w:tc>
@@ -2076,14 +2070,7 @@
               <w:rPr>
                 <w:lang w:val="en-US"/>
               </w:rPr>
-              <w:t>68</w:t>
-            </w:r>
-            <w:r>
-              <w:rPr>
-                <w:lang w:val="en-US"/>
-              </w:rPr>
-              <w:lastRenderedPageBreak/>
-              <w:t>0p</w:t>
+              <w:t>680p</w:t>
             </w:r>
           </w:p>
         </w:tc>
@@ -2101,15 +2088,7 @@
               <w:rPr>
                 <w:lang w:val="en-US"/>
               </w:rPr>
-              <w:lastRenderedPageBreak/>
-              <w:t>06</w:t>
-            </w:r>
-            <w:r>
-              <w:rPr>
-                <w:lang w:val="en-US"/>
-              </w:rPr>
-              <w:lastRenderedPageBreak/>
-              <w:t>03</w:t>
+              <w:t>0603</w:t>
             </w:r>
           </w:p>
         </w:tc>
@@ -2127,7 +2106,6 @@
               <w:rPr>
                 <w:lang w:val="en-US"/>
               </w:rPr>
-              <w:lastRenderedPageBreak/>
               <w:t>1</w:t>
             </w:r>
           </w:p>
@@ -2174,7 +2152,6 @@
               <w:rPr>
                 <w:lang w:val="en-US"/>
               </w:rPr>
-              <w:lastRenderedPageBreak/>
               <w:t>68n</w:t>
             </w:r>
           </w:p>
@@ -2833,6 +2810,7 @@
               <w:rPr>
                 <w:lang w:val="en-US"/>
               </w:rPr>
+              <w:lastRenderedPageBreak/>
               <w:t>1.5u</w:t>
             </w:r>
           </w:p>
@@ -3140,14 +3118,7 @@
               <w:rPr>
                 <w:lang w:val="en-US"/>
               </w:rPr>
-              <w:t>47</w:t>
-            </w:r>
-            <w:r>
-              <w:rPr>
-                <w:lang w:val="en-US"/>
-              </w:rPr>
-              <w:lastRenderedPageBreak/>
-              <w:t>0p</w:t>
+              <w:t>470p</w:t>
             </w:r>
           </w:p>
         </w:tc>
@@ -3165,15 +3136,7 @@
               <w:rPr>
                 <w:lang w:val="en-US"/>
               </w:rPr>
-              <w:lastRenderedPageBreak/>
-              <w:t>04</w:t>
-            </w:r>
-            <w:r>
-              <w:rPr>
-                <w:lang w:val="en-US"/>
-              </w:rPr>
-              <w:lastRenderedPageBreak/>
-              <w:t>02</w:t>
+              <w:t>0402</w:t>
             </w:r>
           </w:p>
         </w:tc>
@@ -3191,7 +3154,6 @@
               <w:rPr>
                 <w:lang w:val="en-US"/>
               </w:rPr>
-              <w:lastRenderedPageBreak/>
               <w:t>1</w:t>
             </w:r>
           </w:p>
@@ -3237,7 +3199,7 @@
 </file>
 
 <file path=word/styles.xml><?xml version="1.0" encoding="utf-8"?>
-<w:styles xmlns:mc="http://schemas.openxmlformats.org/markup-compatibility/2006" xmlns:r="http://schemas.openxmlformats.org/officeDocument/2006/relationships" xmlns:w="http://schemas.openxmlformats.org/wordprocessingml/2006/main" xmlns:w14="http://schemas.microsoft.com/office/word/2010/wordml" xmlns:w15="http://schemas.microsoft.com/office/word/2012/wordml" xmlns:w16se="http://schemas.microsoft.com/office/word/2015/wordml/symex" mc:Ignorable="w14 w15 w16se">
+<w:styles xmlns:mc="http://schemas.openxmlformats.org/markup-compatibility/2006" xmlns:r="http://schemas.openxmlformats.org/officeDocument/2006/relationships" xmlns:w="http://schemas.openxmlformats.org/wordprocessingml/2006/main" xmlns:w14="http://schemas.microsoft.com/office/word/2010/wordml" xmlns:w15="http://schemas.microsoft.com/office/word/2012/wordml" xmlns:w16cex="http://schemas.microsoft.com/office/word/2018/wordml/cex" xmlns:w16cid="http://schemas.microsoft.com/office/word/2016/wordml/cid" xmlns:w16="http://schemas.microsoft.com/office/word/2018/wordml" xmlns:w16sdtdh="http://schemas.microsoft.com/office/word/2020/wordml/sdtdatahash" xmlns:w16se="http://schemas.microsoft.com/office/word/2015/wordml/symex" mc:Ignorable="w14 w15 w16se w16cid w16 w16cex w16sdtdh">
   <w:docDefaults>
     <w:rPrDefault>
       <w:rPr>
@@ -3255,7 +3217,7 @@
       </w:pPr>
     </w:pPrDefault>
   </w:docDefaults>
-  <w:latentStyles w:defLockedState="0" w:defUIPriority="99" w:defSemiHidden="0" w:defUnhideWhenUsed="0" w:defQFormat="0" w:count="371">
+  <w:latentStyles w:defLockedState="0" w:defUIPriority="99" w:defSemiHidden="0" w:defUnhideWhenUsed="0" w:defQFormat="0" w:count="376">
     <w:lsdException w:name="Normal" w:uiPriority="0" w:qFormat="1"/>
     <w:lsdException w:name="heading 1" w:uiPriority="9" w:qFormat="1"/>
     <w:lsdException w:name="heading 2" w:semiHidden="1" w:uiPriority="9" w:unhideWhenUsed="1" w:qFormat="1"/>
@@ -3361,7 +3323,6 @@
     <w:lsdException w:name="HTML Sample" w:semiHidden="1" w:unhideWhenUsed="1"/>
     <w:lsdException w:name="HTML Typewriter" w:semiHidden="1" w:unhideWhenUsed="1"/>
     <w:lsdException w:name="HTML Variable" w:semiHidden="1" w:unhideWhenUsed="1"/>
-    <w:lsdException w:name="Normal Table" w:semiHidden="1" w:unhideWhenUsed="1"/>
     <w:lsdException w:name="annotation subject" w:semiHidden="1" w:unhideWhenUsed="1"/>
     <w:lsdException w:name="No List" w:semiHidden="1" w:unhideWhenUsed="1"/>
     <w:lsdException w:name="Outline List 1" w:semiHidden="1" w:unhideWhenUsed="1"/>
@@ -3404,11 +3365,8 @@
     <w:lsdException w:name="Table Contemporary" w:semiHidden="1" w:unhideWhenUsed="1"/>
     <w:lsdException w:name="Table Elegant" w:semiHidden="1" w:unhideWhenUsed="1"/>
     <w:lsdException w:name="Table Professional" w:semiHidden="1" w:unhideWhenUsed="1"/>
-    <w:lsdException w:name="Table Subtle 1" w:semiHidden="1" w:unhideWhenUsed="1"/>
     <w:lsdException w:name="Table Subtle 2" w:semiHidden="1" w:unhideWhenUsed="1"/>
     <w:lsdException w:name="Table Web 1" w:semiHidden="1" w:unhideWhenUsed="1"/>
-    <w:lsdException w:name="Table Web 2" w:semiHidden="1" w:unhideWhenUsed="1"/>
-    <w:lsdException w:name="Table Web 3" w:semiHidden="1" w:unhideWhenUsed="1"/>
     <w:lsdException w:name="Balloon Text" w:semiHidden="1" w:unhideWhenUsed="1"/>
     <w:lsdException w:name="Table Grid" w:uiPriority="39"/>
     <w:lsdException w:name="Table Theme" w:semiHidden="1" w:unhideWhenUsed="1"/>
@@ -3627,6 +3585,11 @@
     <w:lsdException w:name="List Table 5 Dark Accent 6" w:uiPriority="50"/>
     <w:lsdException w:name="List Table 6 Colorful Accent 6" w:uiPriority="51"/>
     <w:lsdException w:name="List Table 7 Colorful Accent 6" w:uiPriority="52"/>
+    <w:lsdException w:name="Mention" w:semiHidden="1" w:unhideWhenUsed="1"/>
+    <w:lsdException w:name="Smart Hyperlink" w:semiHidden="1" w:unhideWhenUsed="1"/>
+    <w:lsdException w:name="Hashtag" w:semiHidden="1" w:unhideWhenUsed="1"/>
+    <w:lsdException w:name="Unresolved Mention" w:semiHidden="1" w:unhideWhenUsed="1"/>
+    <w:lsdException w:name="Smart Link" w:semiHidden="1" w:unhideWhenUsed="1"/>
   </w:latentStyles>
   <w:style w:type="paragraph" w:default="1" w:styleId="a">
     <w:name w:val="Normal"/>
@@ -3689,8 +3652,8 @@
       <w:u w:val="single"/>
     </w:rPr>
   </w:style>
-  <w:style w:type="character" w:customStyle="1" w:styleId="UnresolvedMention">
-    <w:name w:val="Unresolved Mention"/>
+  <w:style w:type="character" w:customStyle="1" w:styleId="1">
+    <w:name w:val="Неразрешенное упоминание1"/>
     <w:basedOn w:val="a0"/>
     <w:uiPriority w:val="99"/>
     <w:semiHidden/>

</xml_diff>